<commit_message>
added features to note-app
</commit_message>
<xml_diff>
--- a/Docs/JavaScript A. Mead.docx
+++ b/Docs/JavaScript A. Mead.docx
@@ -9,19 +9,11 @@
           <w:lang w:val="en-US"/>
         </w:rPr>
       </w:pPr>
-      <w:proofErr w:type="gramStart"/>
-      <w:r>
-        <w:rPr>
-          <w:lang w:val="en-US"/>
-        </w:rPr>
-        <w:t>AM:</w:t>
-      </w:r>
-      <w:proofErr w:type="gramEnd"/>
-      <w:r>
-        <w:rPr>
-          <w:lang w:val="en-US"/>
-        </w:rPr>
-        <w:t>&gt;</w:t>
+      <w:r>
+        <w:rPr>
+          <w:lang w:val="en-US"/>
+        </w:rPr>
+        <w:t>AM:&gt;</w:t>
       </w:r>
       <w:r>
         <w:rPr>
@@ -102,8 +94,152 @@
         </w:rPr>
       </w:pPr>
     </w:p>
+    <w:p>
+      <w:pPr>
+        <w:rPr>
+          <w:lang w:val="en-US"/>
+        </w:rPr>
+      </w:pPr>
+      <w:r>
+        <w:rPr>
+          <w:lang w:val="en-US"/>
+        </w:rPr>
+        <w:t>Lesson 71:</w:t>
+      </w:r>
+    </w:p>
+    <w:p>
+      <w:pPr>
+        <w:rPr>
+          <w:lang w:val="en-US"/>
+        </w:rPr>
+      </w:pPr>
+      <w:r>
+        <w:rPr>
+          <w:lang w:val="en-US"/>
+        </w:rPr>
+        <w:t>location.assign('/edit.html')</w:t>
+      </w:r>
+      <w:r>
+        <w:rPr>
+          <w:lang w:val="en-US"/>
+        </w:rPr>
+        <w:t xml:space="preserve">  - back to edit.html</w:t>
+      </w:r>
+    </w:p>
+    <w:p>
+      <w:pPr>
+        <w:rPr>
+          <w:lang w:val="en-US"/>
+        </w:rPr>
+      </w:pPr>
+      <w:r>
+        <w:rPr>
+          <w:noProof/>
+          <w:lang w:eastAsia="fi-FI"/>
+        </w:rPr>
+        <w:lastRenderedPageBreak/>
+        <w:drawing>
+          <wp:inline distT="0" distB="0" distL="0" distR="0">
+            <wp:extent cx="6120130" cy="3645873"/>
+            <wp:effectExtent l="19050" t="0" r="0" b="0"/>
+            <wp:docPr id="2" name="Kuva 1"/>
+            <wp:cNvGraphicFramePr>
+              <a:graphicFrameLocks xmlns:a="http://schemas.openxmlformats.org/drawingml/2006/main" noChangeAspect="1"/>
+            </wp:cNvGraphicFramePr>
+            <a:graphic xmlns:a="http://schemas.openxmlformats.org/drawingml/2006/main">
+              <a:graphicData uri="http://schemas.openxmlformats.org/drawingml/2006/picture">
+                <pic:pic xmlns:pic="http://schemas.openxmlformats.org/drawingml/2006/picture">
+                  <pic:nvPicPr>
+                    <pic:cNvPr id="0" name="Picture 1"/>
+                    <pic:cNvPicPr>
+                      <a:picLocks noChangeAspect="1" noChangeArrowheads="1"/>
+                    </pic:cNvPicPr>
+                  </pic:nvPicPr>
+                  <pic:blipFill>
+                    <a:blip r:embed="rId7" cstate="print"/>
+                    <a:srcRect/>
+                    <a:stretch>
+                      <a:fillRect/>
+                    </a:stretch>
+                  </pic:blipFill>
+                  <pic:spPr bwMode="auto">
+                    <a:xfrm>
+                      <a:off x="0" y="0"/>
+                      <a:ext cx="6120130" cy="3645873"/>
+                    </a:xfrm>
+                    <a:prstGeom prst="rect">
+                      <a:avLst/>
+                    </a:prstGeom>
+                    <a:noFill/>
+                    <a:ln w="9525">
+                      <a:noFill/>
+                      <a:miter lim="800000"/>
+                      <a:headEnd/>
+                      <a:tailEnd/>
+                    </a:ln>
+                  </pic:spPr>
+                </pic:pic>
+              </a:graphicData>
+            </a:graphic>
+          </wp:inline>
+        </w:drawing>
+      </w:r>
+    </w:p>
+    <w:p>
+      <w:pPr>
+        <w:rPr>
+          <w:lang w:val="en-US"/>
+        </w:rPr>
+      </w:pPr>
+    </w:p>
+    <w:p>
+      <w:pPr>
+        <w:rPr>
+          <w:lang w:val="en-US"/>
+        </w:rPr>
+      </w:pPr>
+      <w:r>
+        <w:rPr>
+          <w:lang w:val="en-US"/>
+        </w:rPr>
+        <w:t>location.hash</w:t>
+      </w:r>
+    </w:p>
+    <w:p>
+      <w:pPr>
+        <w:rPr>
+          <w:lang w:val="en-US"/>
+        </w:rPr>
+      </w:pPr>
+      <w:r>
+        <w:rPr>
+          <w:lang w:val="en-US"/>
+        </w:rPr>
+        <w:t>location.hash.substring(1)</w:t>
+      </w:r>
+    </w:p>
+    <w:p>
+      <w:pPr>
+        <w:rPr>
+          <w:lang w:val="en-US"/>
+        </w:rPr>
+      </w:pPr>
+      <w:r>
+        <w:rPr>
+          <w:lang w:val="en-US"/>
+        </w:rPr>
+        <w:t>location.hash.substring(1, 4)</w:t>
+      </w:r>
+    </w:p>
+    <w:p>
+      <w:pPr>
+        <w:rPr>
+          <w:lang w:val="en-US"/>
+        </w:rPr>
+      </w:pPr>
+    </w:p>
     <w:sectPr>
-      <w:headerReference w:type="default" r:id="rId7"/>
+      <w:headerReference w:type="default" r:id="rId8"/>
       <w:pgSz w:w="11906" w:h="16838"/>
       <w:pgMar w:top="1417" w:right="1134" w:bottom="1417" w:left="1134" w:header="708" w:footer="708" w:gutter="0"/>
       <w:cols w:space="708"/>
@@ -170,15 +306,7 @@
       <w:pStyle w:val="Yltunniste"/>
     </w:pPr>
     <w:r>
-      <w:t xml:space="preserve">JavaScript A. </w:t>
-    </w:r>
-    <w:proofErr w:type="spellStart"/>
-    <w:r>
-      <w:t>Mead</w:t>
-    </w:r>
-    <w:proofErr w:type="spellEnd"/>
-    <w:r>
-      <w:t xml:space="preserve"> </w:t>
+      <w:t xml:space="preserve">JavaScript A. Mead </w:t>
     </w:r>
     <w:r>
       <w:tab/>

</xml_diff>

<commit_message>
added advanced dir and started to using arrow functions
</commit_message>
<xml_diff>
--- a/Docs/JavaScript A. Mead.docx
+++ b/Docs/JavaScript A. Mead.docx
@@ -13,13 +13,27 @@
         <w:rPr>
           <w:lang w:val="en-US"/>
         </w:rPr>
-        <w:t>AM:&gt;</w:t>
-      </w:r>
-      <w:r>
-        <w:rPr>
-          <w:lang w:val="en-US"/>
-        </w:rPr>
-        <w:t xml:space="preserve"> live-server dir[notes-app]</w:t>
+        <w:t xml:space="preserve">PS C:\Users\lauri\JavaScript_AM&gt; live-server notes-app </w:t>
+      </w:r>
+      <w:r>
+        <w:rPr>
+          <w:lang w:val="en-US"/>
+        </w:rPr>
+        <w:t xml:space="preserve">   (</w:t>
+      </w:r>
+      <w:proofErr w:type="spellStart"/>
+      <w:r>
+        <w:rPr>
+          <w:lang w:val="en-US"/>
+        </w:rPr>
+        <w:t>juurihakemistossa</w:t>
+      </w:r>
+      <w:proofErr w:type="spellEnd"/>
+      <w:r>
+        <w:rPr>
+          <w:lang w:val="en-US"/>
+        </w:rPr>
+        <w:t>)</w:t>
       </w:r>
     </w:p>
     <w:p>
@@ -113,11 +127,27 @@
           <w:lang w:val="en-US"/>
         </w:rPr>
       </w:pPr>
-      <w:r>
-        <w:rPr>
-          <w:lang w:val="en-US"/>
-        </w:rPr>
-        <w:t>location.assign('/edit.html')</w:t>
+      <w:proofErr w:type="spellStart"/>
+      <w:proofErr w:type="gramStart"/>
+      <w:r>
+        <w:rPr>
+          <w:lang w:val="en-US"/>
+        </w:rPr>
+        <w:t>location.assign</w:t>
+      </w:r>
+      <w:proofErr w:type="spellEnd"/>
+      <w:r>
+        <w:rPr>
+          <w:lang w:val="en-US"/>
+        </w:rPr>
+        <w:t>(</w:t>
+      </w:r>
+      <w:proofErr w:type="gramEnd"/>
+      <w:r>
+        <w:rPr>
+          <w:lang w:val="en-US"/>
+        </w:rPr>
+        <w:t>'/edit.html')</w:t>
       </w:r>
       <w:r>
         <w:rPr>
@@ -198,37 +228,71 @@
           <w:lang w:val="en-US"/>
         </w:rPr>
       </w:pPr>
+      <w:proofErr w:type="spellStart"/>
       <w:r>
         <w:rPr>
           <w:lang w:val="en-US"/>
         </w:rPr>
         <w:t>location.hash</w:t>
       </w:r>
-    </w:p>
-    <w:p>
-      <w:pPr>
-        <w:rPr>
-          <w:lang w:val="en-US"/>
-        </w:rPr>
-      </w:pPr>
-      <w:r>
-        <w:rPr>
-          <w:lang w:val="en-US"/>
-        </w:rPr>
-        <w:t>location.hash.substring(1)</w:t>
-      </w:r>
-    </w:p>
-    <w:p>
-      <w:pPr>
-        <w:rPr>
-          <w:lang w:val="en-US"/>
-        </w:rPr>
-      </w:pPr>
-      <w:r>
-        <w:rPr>
-          <w:lang w:val="en-US"/>
-        </w:rPr>
-        <w:t>location.hash.substring(1, 4)</w:t>
+      <w:proofErr w:type="spellEnd"/>
+    </w:p>
+    <w:p>
+      <w:pPr>
+        <w:rPr>
+          <w:lang w:val="en-US"/>
+        </w:rPr>
+      </w:pPr>
+      <w:proofErr w:type="spellStart"/>
+      <w:proofErr w:type="gramStart"/>
+      <w:r>
+        <w:rPr>
+          <w:lang w:val="en-US"/>
+        </w:rPr>
+        <w:t>location.hash.substring</w:t>
+      </w:r>
+      <w:proofErr w:type="spellEnd"/>
+      <w:r>
+        <w:rPr>
+          <w:lang w:val="en-US"/>
+        </w:rPr>
+        <w:t>(</w:t>
+      </w:r>
+      <w:proofErr w:type="gramEnd"/>
+      <w:r>
+        <w:rPr>
+          <w:lang w:val="en-US"/>
+        </w:rPr>
+        <w:t>1)</w:t>
+      </w:r>
+    </w:p>
+    <w:p>
+      <w:pPr>
+        <w:rPr>
+          <w:lang w:val="en-US"/>
+        </w:rPr>
+      </w:pPr>
+      <w:proofErr w:type="spellStart"/>
+      <w:proofErr w:type="gramStart"/>
+      <w:r>
+        <w:rPr>
+          <w:lang w:val="en-US"/>
+        </w:rPr>
+        <w:t>location.hash.substring</w:t>
+      </w:r>
+      <w:proofErr w:type="spellEnd"/>
+      <w:r>
+        <w:rPr>
+          <w:lang w:val="en-US"/>
+        </w:rPr>
+        <w:t>(</w:t>
+      </w:r>
+      <w:proofErr w:type="gramEnd"/>
+      <w:r>
+        <w:rPr>
+          <w:lang w:val="en-US"/>
+        </w:rPr>
+        <w:t>1, 4)</w:t>
       </w:r>
     </w:p>
     <w:p>
@@ -306,7 +370,15 @@
       <w:pStyle w:val="Yltunniste"/>
     </w:pPr>
     <w:r>
-      <w:t xml:space="preserve">JavaScript A. Mead </w:t>
+      <w:t xml:space="preserve">JavaScript A. </w:t>
+    </w:r>
+    <w:proofErr w:type="spellStart"/>
+    <w:r>
+      <w:t>Mead</w:t>
+    </w:r>
+    <w:proofErr w:type="spellEnd"/>
+    <w:r>
+      <w:t xml:space="preserve"> </w:t>
     </w:r>
     <w:r>
       <w:tab/>

</xml_diff>

<commit_message>
new dir oop added
</commit_message>
<xml_diff>
--- a/Docs/JavaScript A. Mead.docx
+++ b/Docs/JavaScript A. Mead.docx
@@ -301,9 +301,814 @@
           <w:lang w:val="en-US"/>
         </w:rPr>
       </w:pPr>
+      <w:r>
+        <w:rPr>
+          <w:noProof/>
+          <w:lang w:eastAsia="fi-FI"/>
+        </w:rPr>
+        <w:drawing>
+          <wp:inline distT="0" distB="0" distL="0" distR="0">
+            <wp:extent cx="6120130" cy="2870425"/>
+            <wp:effectExtent l="19050" t="0" r="0" b="0"/>
+            <wp:docPr id="3" name="Kuva 1"/>
+            <wp:cNvGraphicFramePr>
+              <a:graphicFrameLocks xmlns:a="http://schemas.openxmlformats.org/drawingml/2006/main" noChangeAspect="1"/>
+            </wp:cNvGraphicFramePr>
+            <a:graphic xmlns:a="http://schemas.openxmlformats.org/drawingml/2006/main">
+              <a:graphicData uri="http://schemas.openxmlformats.org/drawingml/2006/picture">
+                <pic:pic xmlns:pic="http://schemas.openxmlformats.org/drawingml/2006/picture">
+                  <pic:nvPicPr>
+                    <pic:cNvPr id="0" name="Picture 1"/>
+                    <pic:cNvPicPr>
+                      <a:picLocks noChangeAspect="1" noChangeArrowheads="1"/>
+                    </pic:cNvPicPr>
+                  </pic:nvPicPr>
+                  <pic:blipFill>
+                    <a:blip r:embed="rId8" cstate="print"/>
+                    <a:srcRect/>
+                    <a:stretch>
+                      <a:fillRect/>
+                    </a:stretch>
+                  </pic:blipFill>
+                  <pic:spPr bwMode="auto">
+                    <a:xfrm>
+                      <a:off x="0" y="0"/>
+                      <a:ext cx="6120130" cy="2870425"/>
+                    </a:xfrm>
+                    <a:prstGeom prst="rect">
+                      <a:avLst/>
+                    </a:prstGeom>
+                    <a:noFill/>
+                    <a:ln w="9525">
+                      <a:noFill/>
+                      <a:miter lim="800000"/>
+                      <a:headEnd/>
+                      <a:tailEnd/>
+                    </a:ln>
+                  </pic:spPr>
+                </pic:pic>
+              </a:graphicData>
+            </a:graphic>
+          </wp:inline>
+        </w:drawing>
+      </w:r>
+    </w:p>
+    <w:p>
+      <w:pPr>
+        <w:rPr>
+          <w:lang w:val="en-US"/>
+        </w:rPr>
+      </w:pPr>
+    </w:p>
+    <w:p>
+      <w:pPr>
+        <w:rPr>
+          <w:lang w:val="en-US"/>
+        </w:rPr>
+      </w:pPr>
+      <w:r>
+        <w:rPr>
+          <w:lang w:val="en-US"/>
+        </w:rPr>
+        <w:br w:type="page"/>
+      </w:r>
+    </w:p>
+    <w:p>
+      <w:pPr>
+        <w:rPr>
+          <w:lang w:val="en-US"/>
+        </w:rPr>
+      </w:pPr>
+      <w:r>
+        <w:rPr>
+          <w:noProof/>
+          <w:lang w:eastAsia="fi-FI"/>
+        </w:rPr>
+        <w:lastRenderedPageBreak/>
+        <w:drawing>
+          <wp:inline distT="0" distB="0" distL="0" distR="0">
+            <wp:extent cx="6120130" cy="2855047"/>
+            <wp:effectExtent l="19050" t="0" r="0" b="0"/>
+            <wp:docPr id="4" name="Kuva 4"/>
+            <wp:cNvGraphicFramePr>
+              <a:graphicFrameLocks xmlns:a="http://schemas.openxmlformats.org/drawingml/2006/main" noChangeAspect="1"/>
+            </wp:cNvGraphicFramePr>
+            <a:graphic xmlns:a="http://schemas.openxmlformats.org/drawingml/2006/main">
+              <a:graphicData uri="http://schemas.openxmlformats.org/drawingml/2006/picture">
+                <pic:pic xmlns:pic="http://schemas.openxmlformats.org/drawingml/2006/picture">
+                  <pic:nvPicPr>
+                    <pic:cNvPr id="0" name="Picture 4"/>
+                    <pic:cNvPicPr>
+                      <a:picLocks noChangeAspect="1" noChangeArrowheads="1"/>
+                    </pic:cNvPicPr>
+                  </pic:nvPicPr>
+                  <pic:blipFill>
+                    <a:blip r:embed="rId9" cstate="print"/>
+                    <a:srcRect/>
+                    <a:stretch>
+                      <a:fillRect/>
+                    </a:stretch>
+                  </pic:blipFill>
+                  <pic:spPr bwMode="auto">
+                    <a:xfrm>
+                      <a:off x="0" y="0"/>
+                      <a:ext cx="6120130" cy="2855047"/>
+                    </a:xfrm>
+                    <a:prstGeom prst="rect">
+                      <a:avLst/>
+                    </a:prstGeom>
+                    <a:noFill/>
+                    <a:ln w="9525">
+                      <a:noFill/>
+                      <a:miter lim="800000"/>
+                      <a:headEnd/>
+                      <a:tailEnd/>
+                    </a:ln>
+                  </pic:spPr>
+                </pic:pic>
+              </a:graphicData>
+            </a:graphic>
+          </wp:inline>
+        </w:drawing>
+      </w:r>
+    </w:p>
+    <w:p>
+      <w:pPr>
+        <w:rPr>
+          <w:lang w:val="en-US"/>
+        </w:rPr>
+      </w:pPr>
+    </w:p>
+    <w:p>
+      <w:pPr>
+        <w:rPr>
+          <w:noProof/>
+          <w:lang w:eastAsia="fi-FI"/>
+        </w:rPr>
+      </w:pPr>
+      <w:r>
+        <w:rPr>
+          <w:noProof/>
+          <w:lang w:eastAsia="fi-FI"/>
+        </w:rPr>
+        <w:drawing>
+          <wp:inline distT="0" distB="0" distL="0" distR="0">
+            <wp:extent cx="6120130" cy="3434991"/>
+            <wp:effectExtent l="19050" t="0" r="0" b="0"/>
+            <wp:docPr id="10" name="Kuva 10"/>
+            <wp:cNvGraphicFramePr>
+              <a:graphicFrameLocks xmlns:a="http://schemas.openxmlformats.org/drawingml/2006/main" noChangeAspect="1"/>
+            </wp:cNvGraphicFramePr>
+            <a:graphic xmlns:a="http://schemas.openxmlformats.org/drawingml/2006/main">
+              <a:graphicData uri="http://schemas.openxmlformats.org/drawingml/2006/picture">
+                <pic:pic xmlns:pic="http://schemas.openxmlformats.org/drawingml/2006/picture">
+                  <pic:nvPicPr>
+                    <pic:cNvPr id="0" name="Picture 10"/>
+                    <pic:cNvPicPr>
+                      <a:picLocks noChangeAspect="1" noChangeArrowheads="1"/>
+                    </pic:cNvPicPr>
+                  </pic:nvPicPr>
+                  <pic:blipFill>
+                    <a:blip r:embed="rId10" cstate="print"/>
+                    <a:srcRect/>
+                    <a:stretch>
+                      <a:fillRect/>
+                    </a:stretch>
+                  </pic:blipFill>
+                  <pic:spPr bwMode="auto">
+                    <a:xfrm>
+                      <a:off x="0" y="0"/>
+                      <a:ext cx="6120130" cy="3434991"/>
+                    </a:xfrm>
+                    <a:prstGeom prst="rect">
+                      <a:avLst/>
+                    </a:prstGeom>
+                    <a:noFill/>
+                    <a:ln w="9525">
+                      <a:noFill/>
+                      <a:miter lim="800000"/>
+                      <a:headEnd/>
+                      <a:tailEnd/>
+                    </a:ln>
+                  </pic:spPr>
+                </pic:pic>
+              </a:graphicData>
+            </a:graphic>
+          </wp:inline>
+        </w:drawing>
+      </w:r>
+    </w:p>
+    <w:p>
+      <w:pPr>
+        <w:rPr>
+          <w:noProof/>
+          <w:lang w:eastAsia="fi-FI"/>
+        </w:rPr>
+      </w:pPr>
+      <w:r>
+        <w:rPr>
+          <w:noProof/>
+          <w:lang w:eastAsia="fi-FI"/>
+        </w:rPr>
+        <w:br w:type="page"/>
+      </w:r>
+    </w:p>
+    <w:p>
+      <w:pPr>
+        <w:rPr>
+          <w:noProof/>
+          <w:lang w:eastAsia="fi-FI"/>
+        </w:rPr>
+      </w:pPr>
+    </w:p>
+    <w:p>
+      <w:pPr>
+        <w:spacing w:after="0" w:line="240" w:lineRule="auto"/>
+        <w:rPr>
+          <w:sz w:val="18"/>
+          <w:szCs w:val="18"/>
+          <w:lang w:val="en-US"/>
+        </w:rPr>
+      </w:pPr>
+      <w:r>
+        <w:rPr>
+          <w:sz w:val="18"/>
+          <w:szCs w:val="18"/>
+          <w:lang w:val="en-US"/>
+        </w:rPr>
+        <w:t>// Prototype Inheritance</w:t>
+      </w:r>
+    </w:p>
+    <w:p>
+      <w:pPr>
+        <w:spacing w:after="0" w:line="240" w:lineRule="auto"/>
+        <w:rPr>
+          <w:sz w:val="18"/>
+          <w:szCs w:val="18"/>
+          <w:lang w:val="en-US"/>
+        </w:rPr>
+      </w:pPr>
+    </w:p>
+    <w:p>
+      <w:pPr>
+        <w:spacing w:after="0" w:line="240" w:lineRule="auto"/>
+        <w:rPr>
+          <w:sz w:val="18"/>
+          <w:szCs w:val="18"/>
+          <w:lang w:val="en-US"/>
+        </w:rPr>
+      </w:pPr>
+      <w:proofErr w:type="gramStart"/>
+      <w:r>
+        <w:rPr>
+          <w:sz w:val="18"/>
+          <w:szCs w:val="18"/>
+          <w:lang w:val="en-US"/>
+        </w:rPr>
+        <w:t>const</w:t>
+      </w:r>
+      <w:proofErr w:type="gramEnd"/>
+      <w:r>
+        <w:rPr>
+          <w:sz w:val="18"/>
+          <w:szCs w:val="18"/>
+          <w:lang w:val="en-US"/>
+        </w:rPr>
+        <w:t xml:space="preserve"> Person = function(</w:t>
+      </w:r>
+      <w:proofErr w:type="spellStart"/>
+      <w:r>
+        <w:rPr>
+          <w:sz w:val="18"/>
+          <w:szCs w:val="18"/>
+          <w:lang w:val="en-US"/>
+        </w:rPr>
+        <w:t>firstName</w:t>
+      </w:r>
+      <w:proofErr w:type="spellEnd"/>
+      <w:r>
+        <w:rPr>
+          <w:sz w:val="18"/>
+          <w:szCs w:val="18"/>
+          <w:lang w:val="en-US"/>
+        </w:rPr>
+        <w:t xml:space="preserve">, </w:t>
+      </w:r>
+      <w:proofErr w:type="spellStart"/>
+      <w:r>
+        <w:rPr>
+          <w:sz w:val="18"/>
+          <w:szCs w:val="18"/>
+          <w:lang w:val="en-US"/>
+        </w:rPr>
+        <w:t>lastName</w:t>
+      </w:r>
+      <w:proofErr w:type="spellEnd"/>
+      <w:r>
+        <w:rPr>
+          <w:sz w:val="18"/>
+          <w:szCs w:val="18"/>
+          <w:lang w:val="en-US"/>
+        </w:rPr>
+        <w:t>, age){</w:t>
+      </w:r>
+    </w:p>
+    <w:p>
+      <w:pPr>
+        <w:spacing w:after="0" w:line="240" w:lineRule="auto"/>
+        <w:rPr>
+          <w:sz w:val="18"/>
+          <w:szCs w:val="18"/>
+          <w:lang w:val="en-US"/>
+        </w:rPr>
+      </w:pPr>
+      <w:r>
+        <w:rPr>
+          <w:sz w:val="18"/>
+          <w:szCs w:val="18"/>
+          <w:lang w:val="en-US"/>
+        </w:rPr>
+        <w:t xml:space="preserve">    </w:t>
+      </w:r>
+      <w:proofErr w:type="spellStart"/>
+      <w:r>
+        <w:rPr>
+          <w:sz w:val="18"/>
+          <w:szCs w:val="18"/>
+          <w:lang w:val="en-US"/>
+        </w:rPr>
+        <w:t>this.firstName</w:t>
+      </w:r>
+      <w:proofErr w:type="spellEnd"/>
+      <w:r>
+        <w:rPr>
+          <w:sz w:val="18"/>
+          <w:szCs w:val="18"/>
+          <w:lang w:val="en-US"/>
+        </w:rPr>
+        <w:t xml:space="preserve"> = </w:t>
+      </w:r>
+      <w:proofErr w:type="spellStart"/>
+      <w:r>
+        <w:rPr>
+          <w:sz w:val="18"/>
+          <w:szCs w:val="18"/>
+          <w:lang w:val="en-US"/>
+        </w:rPr>
+        <w:t>firstName</w:t>
+      </w:r>
+      <w:proofErr w:type="spellEnd"/>
+    </w:p>
+    <w:p>
+      <w:pPr>
+        <w:spacing w:after="0" w:line="240" w:lineRule="auto"/>
+        <w:rPr>
+          <w:sz w:val="18"/>
+          <w:szCs w:val="18"/>
+          <w:lang w:val="en-US"/>
+        </w:rPr>
+      </w:pPr>
+      <w:r>
+        <w:rPr>
+          <w:sz w:val="18"/>
+          <w:szCs w:val="18"/>
+          <w:lang w:val="en-US"/>
+        </w:rPr>
+        <w:t xml:space="preserve">    </w:t>
+      </w:r>
+      <w:proofErr w:type="spellStart"/>
+      <w:r>
+        <w:rPr>
+          <w:sz w:val="18"/>
+          <w:szCs w:val="18"/>
+          <w:lang w:val="en-US"/>
+        </w:rPr>
+        <w:t>this.lastName</w:t>
+      </w:r>
+      <w:proofErr w:type="spellEnd"/>
+      <w:r>
+        <w:rPr>
+          <w:sz w:val="18"/>
+          <w:szCs w:val="18"/>
+          <w:lang w:val="en-US"/>
+        </w:rPr>
+        <w:t xml:space="preserve"> = </w:t>
+      </w:r>
+      <w:proofErr w:type="spellStart"/>
+      <w:r>
+        <w:rPr>
+          <w:sz w:val="18"/>
+          <w:szCs w:val="18"/>
+          <w:lang w:val="en-US"/>
+        </w:rPr>
+        <w:t>lastName</w:t>
+      </w:r>
+      <w:proofErr w:type="spellEnd"/>
+    </w:p>
+    <w:p>
+      <w:pPr>
+        <w:spacing w:after="0" w:line="240" w:lineRule="auto"/>
+        <w:rPr>
+          <w:sz w:val="18"/>
+          <w:szCs w:val="18"/>
+          <w:lang w:val="en-US"/>
+        </w:rPr>
+      </w:pPr>
+      <w:r>
+        <w:rPr>
+          <w:sz w:val="18"/>
+          <w:szCs w:val="18"/>
+          <w:lang w:val="en-US"/>
+        </w:rPr>
+        <w:t xml:space="preserve">    </w:t>
+      </w:r>
+      <w:proofErr w:type="spellStart"/>
+      <w:r>
+        <w:rPr>
+          <w:sz w:val="18"/>
+          <w:szCs w:val="18"/>
+          <w:lang w:val="en-US"/>
+        </w:rPr>
+        <w:t>this.age</w:t>
+      </w:r>
+      <w:proofErr w:type="spellEnd"/>
+      <w:r>
+        <w:rPr>
+          <w:sz w:val="18"/>
+          <w:szCs w:val="18"/>
+          <w:lang w:val="en-US"/>
+        </w:rPr>
+        <w:t xml:space="preserve"> = age</w:t>
+      </w:r>
+    </w:p>
+    <w:p>
+      <w:pPr>
+        <w:spacing w:after="0" w:line="240" w:lineRule="auto"/>
+        <w:rPr>
+          <w:sz w:val="18"/>
+          <w:szCs w:val="18"/>
+          <w:lang w:val="en-US"/>
+        </w:rPr>
+      </w:pPr>
+      <w:r>
+        <w:rPr>
+          <w:sz w:val="18"/>
+          <w:szCs w:val="18"/>
+          <w:lang w:val="en-US"/>
+        </w:rPr>
+        <w:t>}</w:t>
+      </w:r>
+    </w:p>
+    <w:p>
+      <w:pPr>
+        <w:spacing w:after="0" w:line="240" w:lineRule="auto"/>
+        <w:rPr>
+          <w:sz w:val="18"/>
+          <w:szCs w:val="18"/>
+          <w:lang w:val="en-US"/>
+        </w:rPr>
+      </w:pPr>
+    </w:p>
+    <w:p>
+      <w:pPr>
+        <w:spacing w:after="0" w:line="240" w:lineRule="auto"/>
+        <w:rPr>
+          <w:sz w:val="18"/>
+          <w:szCs w:val="18"/>
+          <w:lang w:val="en-US"/>
+        </w:rPr>
+      </w:pPr>
+      <w:proofErr w:type="spellStart"/>
+      <w:r>
+        <w:rPr>
+          <w:sz w:val="18"/>
+          <w:szCs w:val="18"/>
+          <w:lang w:val="en-US"/>
+        </w:rPr>
+        <w:t>Person.prototype.getBio</w:t>
+      </w:r>
+      <w:proofErr w:type="spellEnd"/>
+      <w:r>
+        <w:rPr>
+          <w:sz w:val="18"/>
+          <w:szCs w:val="18"/>
+          <w:lang w:val="en-US"/>
+        </w:rPr>
+        <w:t xml:space="preserve"> = </w:t>
+      </w:r>
+      <w:proofErr w:type="gramStart"/>
+      <w:r>
+        <w:rPr>
+          <w:sz w:val="18"/>
+          <w:szCs w:val="18"/>
+          <w:lang w:val="en-US"/>
+        </w:rPr>
+        <w:t>function(</w:t>
+      </w:r>
+      <w:proofErr w:type="gramEnd"/>
+      <w:r>
+        <w:rPr>
+          <w:sz w:val="18"/>
+          <w:szCs w:val="18"/>
+          <w:lang w:val="en-US"/>
+        </w:rPr>
+        <w:t>){</w:t>
+      </w:r>
+    </w:p>
+    <w:p>
+      <w:pPr>
+        <w:spacing w:after="0" w:line="240" w:lineRule="auto"/>
+        <w:rPr>
+          <w:sz w:val="18"/>
+          <w:szCs w:val="18"/>
+          <w:lang w:val="en-US"/>
+        </w:rPr>
+      </w:pPr>
+      <w:r>
+        <w:rPr>
+          <w:sz w:val="18"/>
+          <w:szCs w:val="18"/>
+          <w:lang w:val="en-US"/>
+        </w:rPr>
+        <w:t xml:space="preserve">    </w:t>
+      </w:r>
+      <w:proofErr w:type="gramStart"/>
+      <w:r>
+        <w:rPr>
+          <w:sz w:val="18"/>
+          <w:szCs w:val="18"/>
+          <w:lang w:val="en-US"/>
+        </w:rPr>
+        <w:t>return</w:t>
+      </w:r>
+      <w:proofErr w:type="gramEnd"/>
+      <w:r>
+        <w:rPr>
+          <w:sz w:val="18"/>
+          <w:szCs w:val="18"/>
+          <w:lang w:val="en-US"/>
+        </w:rPr>
+        <w:t xml:space="preserve"> `${</w:t>
+      </w:r>
+      <w:proofErr w:type="spellStart"/>
+      <w:r>
+        <w:rPr>
+          <w:sz w:val="18"/>
+          <w:szCs w:val="18"/>
+          <w:lang w:val="en-US"/>
+        </w:rPr>
+        <w:t>this.firstName</w:t>
+      </w:r>
+      <w:proofErr w:type="spellEnd"/>
+      <w:r>
+        <w:rPr>
+          <w:sz w:val="18"/>
+          <w:szCs w:val="18"/>
+          <w:lang w:val="en-US"/>
+        </w:rPr>
+        <w:t>} is ${</w:t>
+      </w:r>
+      <w:proofErr w:type="spellStart"/>
+      <w:r>
+        <w:rPr>
+          <w:sz w:val="18"/>
+          <w:szCs w:val="18"/>
+          <w:lang w:val="en-US"/>
+        </w:rPr>
+        <w:t>this.age</w:t>
+      </w:r>
+      <w:proofErr w:type="spellEnd"/>
+      <w:r>
+        <w:rPr>
+          <w:sz w:val="18"/>
+          <w:szCs w:val="18"/>
+          <w:lang w:val="en-US"/>
+        </w:rPr>
+        <w:t>}.`</w:t>
+      </w:r>
+    </w:p>
+    <w:p>
+      <w:pPr>
+        <w:spacing w:after="0" w:line="240" w:lineRule="auto"/>
+        <w:rPr>
+          <w:sz w:val="18"/>
+          <w:szCs w:val="18"/>
+          <w:lang w:val="en-US"/>
+        </w:rPr>
+      </w:pPr>
+      <w:r>
+        <w:rPr>
+          <w:sz w:val="18"/>
+          <w:szCs w:val="18"/>
+          <w:lang w:val="en-US"/>
+        </w:rPr>
+        <w:t>}</w:t>
+      </w:r>
+    </w:p>
+    <w:p>
+      <w:pPr>
+        <w:spacing w:after="0" w:line="240" w:lineRule="auto"/>
+        <w:rPr>
+          <w:sz w:val="18"/>
+          <w:szCs w:val="18"/>
+          <w:lang w:val="en-US"/>
+        </w:rPr>
+      </w:pPr>
+    </w:p>
+    <w:p>
+      <w:pPr>
+        <w:spacing w:after="0" w:line="240" w:lineRule="auto"/>
+        <w:rPr>
+          <w:sz w:val="18"/>
+          <w:szCs w:val="18"/>
+          <w:lang w:val="en-US"/>
+        </w:rPr>
+      </w:pPr>
+      <w:proofErr w:type="gramStart"/>
+      <w:r>
+        <w:rPr>
+          <w:sz w:val="18"/>
+          <w:szCs w:val="18"/>
+          <w:lang w:val="en-US"/>
+        </w:rPr>
+        <w:t>const</w:t>
+      </w:r>
+      <w:proofErr w:type="gramEnd"/>
+      <w:r>
+        <w:rPr>
+          <w:sz w:val="18"/>
+          <w:szCs w:val="18"/>
+          <w:lang w:val="en-US"/>
+        </w:rPr>
+        <w:t xml:space="preserve"> me = new Person('</w:t>
+      </w:r>
+      <w:proofErr w:type="spellStart"/>
+      <w:r>
+        <w:rPr>
+          <w:sz w:val="18"/>
+          <w:szCs w:val="18"/>
+          <w:lang w:val="en-US"/>
+        </w:rPr>
+        <w:t>Lasse</w:t>
+      </w:r>
+      <w:proofErr w:type="spellEnd"/>
+      <w:r>
+        <w:rPr>
+          <w:sz w:val="18"/>
+          <w:szCs w:val="18"/>
+          <w:lang w:val="en-US"/>
+        </w:rPr>
+        <w:t>', '</w:t>
+      </w:r>
+      <w:proofErr w:type="spellStart"/>
+      <w:r>
+        <w:rPr>
+          <w:sz w:val="18"/>
+          <w:szCs w:val="18"/>
+          <w:lang w:val="en-US"/>
+        </w:rPr>
+        <w:t>Ojala</w:t>
+      </w:r>
+      <w:proofErr w:type="spellEnd"/>
+      <w:r>
+        <w:rPr>
+          <w:sz w:val="18"/>
+          <w:szCs w:val="18"/>
+          <w:lang w:val="en-US"/>
+        </w:rPr>
+        <w:t>', 45)</w:t>
+      </w:r>
+    </w:p>
+    <w:p>
+      <w:pPr>
+        <w:spacing w:after="0" w:line="240" w:lineRule="auto"/>
+        <w:rPr>
+          <w:sz w:val="18"/>
+          <w:szCs w:val="18"/>
+          <w:lang w:val="en-US"/>
+        </w:rPr>
+      </w:pPr>
+      <w:proofErr w:type="gramStart"/>
+      <w:r>
+        <w:rPr>
+          <w:sz w:val="18"/>
+          <w:szCs w:val="18"/>
+          <w:lang w:val="en-US"/>
+        </w:rPr>
+        <w:t>const</w:t>
+      </w:r>
+      <w:proofErr w:type="gramEnd"/>
+      <w:r>
+        <w:rPr>
+          <w:sz w:val="18"/>
+          <w:szCs w:val="18"/>
+          <w:lang w:val="en-US"/>
+        </w:rPr>
+        <w:t xml:space="preserve"> two = new Person('Tim', 'Turner', 39)</w:t>
+      </w:r>
+    </w:p>
+    <w:p>
+      <w:pPr>
+        <w:spacing w:after="0" w:line="240" w:lineRule="auto"/>
+        <w:rPr>
+          <w:sz w:val="18"/>
+          <w:szCs w:val="18"/>
+          <w:lang w:val="en-US"/>
+        </w:rPr>
+      </w:pPr>
+    </w:p>
+    <w:p>
+      <w:pPr>
+        <w:spacing w:after="0" w:line="240" w:lineRule="auto"/>
+        <w:rPr>
+          <w:sz w:val="18"/>
+          <w:szCs w:val="18"/>
+          <w:lang w:val="en-US"/>
+        </w:rPr>
+      </w:pPr>
+      <w:proofErr w:type="gramStart"/>
+      <w:r>
+        <w:rPr>
+          <w:sz w:val="18"/>
+          <w:szCs w:val="18"/>
+          <w:lang w:val="en-US"/>
+        </w:rPr>
+        <w:t>console.log(</w:t>
+      </w:r>
+      <w:proofErr w:type="spellStart"/>
+      <w:proofErr w:type="gramEnd"/>
+      <w:r>
+        <w:rPr>
+          <w:sz w:val="18"/>
+          <w:szCs w:val="18"/>
+          <w:lang w:val="en-US"/>
+        </w:rPr>
+        <w:t>me.getBio</w:t>
+      </w:r>
+      <w:proofErr w:type="spellEnd"/>
+      <w:r>
+        <w:rPr>
+          <w:sz w:val="18"/>
+          <w:szCs w:val="18"/>
+          <w:lang w:val="en-US"/>
+        </w:rPr>
+        <w:t>())</w:t>
+      </w:r>
+    </w:p>
+    <w:p>
+      <w:pPr>
+        <w:spacing w:after="0" w:line="240" w:lineRule="auto"/>
+        <w:rPr>
+          <w:sz w:val="18"/>
+          <w:szCs w:val="18"/>
+          <w:lang w:val="en-US"/>
+        </w:rPr>
+      </w:pPr>
+      <w:proofErr w:type="gramStart"/>
+      <w:r>
+        <w:rPr>
+          <w:sz w:val="18"/>
+          <w:szCs w:val="18"/>
+          <w:lang w:val="en-US"/>
+        </w:rPr>
+        <w:t>console.log(</w:t>
+      </w:r>
+      <w:proofErr w:type="spellStart"/>
+      <w:proofErr w:type="gramEnd"/>
+      <w:r>
+        <w:rPr>
+          <w:sz w:val="18"/>
+          <w:szCs w:val="18"/>
+          <w:lang w:val="en-US"/>
+        </w:rPr>
+        <w:t>two.getBio</w:t>
+      </w:r>
+      <w:proofErr w:type="spellEnd"/>
+      <w:r>
+        <w:rPr>
+          <w:sz w:val="18"/>
+          <w:szCs w:val="18"/>
+          <w:lang w:val="en-US"/>
+        </w:rPr>
+        <w:t>())</w:t>
+      </w:r>
+    </w:p>
+    <w:p>
+      <w:pPr>
+        <w:rPr>
+          <w:lang w:val="en-US"/>
+        </w:rPr>
+      </w:pPr>
+    </w:p>
+    <w:p>
+      <w:pPr>
+        <w:rPr>
+          <w:lang w:val="en-US"/>
+        </w:rPr>
+      </w:pPr>
     </w:p>
     <w:sectPr>
-      <w:headerReference w:type="default" r:id="rId8"/>
+      <w:headerReference w:type="default" r:id="rId11"/>
       <w:pgSz w:w="11906" w:h="16838"/>
       <w:pgMar w:top="1417" w:right="1134" w:bottom="1417" w:left="1134" w:header="708" w:footer="708" w:gutter="0"/>
       <w:cols w:space="708"/>

</xml_diff>